<commit_message>
Refined consent and PIL forms on basis of feedback from ethics committee
</commit_message>
<xml_diff>
--- a/forms/NS01consentForm.docx
+++ b/forms/NS01consentForm.docx
@@ -321,6 +321,7 @@
         </w:rPr>
         <w:t xml:space="preserve"> </w:t>
       </w:r>
+      <w:proofErr w:type="spellStart"/>
       <w:r>
         <w:rPr>
           <w:rFonts w:cs="Arial"/>
@@ -333,6 +334,7 @@
         </w:rPr>
         <w:t>.</w:t>
       </w:r>
+      <w:proofErr w:type="spellEnd"/>
       <w:r>
         <w:rPr>
           <w:rFonts w:cs="Arial"/>
@@ -343,7 +345,49 @@
         <w:rPr>
           <w:rFonts w:cs="Arial"/>
         </w:rPr>
-        <w:t>Charlotte Edmunds, Dr. Tim Mullett, Prof. Neil Stewart</w:t>
+        <w:t xml:space="preserve">Charlotte Edmunds, </w:t>
+      </w:r>
+      <w:proofErr w:type="spellStart"/>
+      <w:r>
+        <w:rPr>
+          <w:rFonts w:cs="Arial"/>
+        </w:rPr>
+        <w:t>Dr.</w:t>
+      </w:r>
+      <w:proofErr w:type="spellEnd"/>
+      <w:r>
+        <w:rPr>
+          <w:rFonts w:cs="Arial"/>
+        </w:rPr>
+        <w:t xml:space="preserve"> Tim </w:t>
+      </w:r>
+      <w:proofErr w:type="spellStart"/>
+      <w:r>
+        <w:rPr>
+          <w:rFonts w:cs="Arial"/>
+        </w:rPr>
+        <w:t>Mullett</w:t>
+      </w:r>
+      <w:proofErr w:type="spellEnd"/>
+      <w:r>
+        <w:rPr>
+          <w:rFonts w:cs="Arial"/>
+        </w:rPr>
+        <w:t xml:space="preserve">, </w:t>
+      </w:r>
+      <w:proofErr w:type="spellStart"/>
+      <w:r>
+        <w:rPr>
+          <w:rFonts w:cs="Arial"/>
+        </w:rPr>
+        <w:t>Prof.</w:t>
+      </w:r>
+      <w:proofErr w:type="spellEnd"/>
+      <w:r>
+        <w:rPr>
+          <w:rFonts w:cs="Arial"/>
+        </w:rPr>
+        <w:t xml:space="preserve"> Neil Stewart</w:t>
       </w:r>
     </w:p>
     <w:p>
@@ -504,8 +548,6 @@
         </w:rPr>
         <w:t xml:space="preserve"> (15/01/2019 Version 1)</w:t>
       </w:r>
-      <w:bookmarkStart w:id="0" w:name="_GoBack"/>
-      <w:bookmarkEnd w:id="0"/>
       <w:r>
         <w:rPr>
           <w:rFonts w:cs="Arial"/>
@@ -1085,6 +1127,112 @@
           <w:lang w:val="en-US" w:eastAsia="en-US"/>
         </w:rPr>
         <w:t>I agree to take part in the above study.</w:t>
+      </w:r>
+    </w:p>
+    <w:p>
+      <w:pPr>
+        <w:pStyle w:val="ListParagraph"/>
+        <w:rPr>
+          <w:rFonts w:cs="Arial"/>
+          <w:noProof/>
+          <w:szCs w:val="22"/>
+          <w:lang w:val="en-US" w:eastAsia="en-US"/>
+        </w:rPr>
+      </w:pPr>
+      <w:bookmarkStart w:id="0" w:name="_GoBack"/>
+      <w:bookmarkEnd w:id="0"/>
+    </w:p>
+    <w:p>
+      <w:pPr>
+        <w:numPr>
+          <w:ilvl w:val="0"/>
+          <w:numId w:val="1"/>
+        </w:numPr>
+        <w:spacing w:after="120" w:line="360" w:lineRule="auto"/>
+        <w:ind w:right="851"/>
+        <w:rPr>
+          <w:rFonts w:cs="Arial"/>
+          <w:szCs w:val="22"/>
+        </w:rPr>
+      </w:pPr>
+      <w:r>
+        <w:rPr>
+          <w:noProof/>
+        </w:rPr>
+        <mc:AlternateContent>
+          <mc:Choice Requires="wps">
+            <w:drawing>
+              <wp:anchor distT="0" distB="0" distL="114300" distR="114300" simplePos="0" relativeHeight="251670528" behindDoc="0" locked="0" layoutInCell="1" allowOverlap="1" wp14:anchorId="1E5148B2" wp14:editId="446A2595">
+                <wp:simplePos x="0" y="0"/>
+                <wp:positionH relativeFrom="column">
+                  <wp:posOffset>5432213</wp:posOffset>
+                </wp:positionH>
+                <wp:positionV relativeFrom="paragraph">
+                  <wp:posOffset>23919</wp:posOffset>
+                </wp:positionV>
+                <wp:extent cx="514350" cy="342900"/>
+                <wp:effectExtent l="0" t="0" r="19050" b="19050"/>
+                <wp:wrapNone/>
+                <wp:docPr id="2" name="Rectangle 6"/>
+                <wp:cNvGraphicFramePr>
+                  <a:graphicFrameLocks xmlns:a="http://schemas.openxmlformats.org/drawingml/2006/main"/>
+                </wp:cNvGraphicFramePr>
+                <a:graphic xmlns:a="http://schemas.openxmlformats.org/drawingml/2006/main">
+                  <a:graphicData uri="http://schemas.microsoft.com/office/word/2010/wordprocessingShape">
+                    <wps:wsp>
+                      <wps:cNvSpPr>
+                        <a:spLocks noChangeArrowheads="1"/>
+                      </wps:cNvSpPr>
+                      <wps:spPr bwMode="auto">
+                        <a:xfrm>
+                          <a:off x="0" y="0"/>
+                          <a:ext cx="514350" cy="342900"/>
+                        </a:xfrm>
+                        <a:prstGeom prst="rect">
+                          <a:avLst/>
+                        </a:prstGeom>
+                        <a:solidFill>
+                          <a:srgbClr val="FFFFFF"/>
+                        </a:solidFill>
+                        <a:ln w="19050">
+                          <a:solidFill>
+                            <a:srgbClr val="000000"/>
+                          </a:solidFill>
+                          <a:miter lim="800000"/>
+                          <a:headEnd/>
+                          <a:tailEnd/>
+                        </a:ln>
+                      </wps:spPr>
+                      <wps:bodyPr rot="0" vert="horz" wrap="square" lIns="91440" tIns="45720" rIns="91440" bIns="45720" anchor="t" anchorCtr="0" upright="1">
+                        <a:noAutofit/>
+                      </wps:bodyPr>
+                    </wps:wsp>
+                  </a:graphicData>
+                </a:graphic>
+                <wp14:sizeRelH relativeFrom="page">
+                  <wp14:pctWidth>0</wp14:pctWidth>
+                </wp14:sizeRelH>
+                <wp14:sizeRelV relativeFrom="page">
+                  <wp14:pctHeight>0</wp14:pctHeight>
+                </wp14:sizeRelV>
+              </wp:anchor>
+            </w:drawing>
+          </mc:Choice>
+          <mc:Fallback>
+            <w:pict>
+              <v:rect w14:anchorId="16631CBB" id="Rectangle 6" o:spid="_x0000_s1026" style="position:absolute;margin-left:427.75pt;margin-top:1.9pt;width:40.5pt;height:27pt;z-index:251670528;visibility:visible;mso-wrap-style:square;mso-width-percent:0;mso-height-percent:0;mso-wrap-distance-left:9pt;mso-wrap-distance-top:0;mso-wrap-distance-right:9pt;mso-wrap-distance-bottom:0;mso-position-horizontal:absolute;mso-position-horizontal-relative:text;mso-position-vertical:absolute;mso-position-vertical-relative:text;mso-width-percent:0;mso-height-percent:0;mso-width-relative:page;mso-height-relative:page;v-text-anchor:top" o:gfxdata="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" strokeweight="1.5pt"/>
+            </w:pict>
+          </mc:Fallback>
+        </mc:AlternateContent>
+      </w:r>
+      <w:r>
+        <w:rPr>
+          <w:rFonts w:cs="Arial"/>
+          <w:noProof/>
+          <w:szCs w:val="22"/>
+          <w:lang w:val="en-US" w:eastAsia="en-US"/>
+        </w:rPr>
+        <w:t xml:space="preserve">I understand that my data can be withdrawn from the study for up to 4 months following completion of the experiment. </w:t>
       </w:r>
       <w:r>
         <w:rPr>
@@ -2015,6 +2163,7 @@
     <w:lsdException w:name="HTML Sample" w:semiHidden="1" w:unhideWhenUsed="1"/>
     <w:lsdException w:name="HTML Typewriter" w:semiHidden="1" w:unhideWhenUsed="1"/>
     <w:lsdException w:name="HTML Variable" w:semiHidden="1" w:unhideWhenUsed="1"/>
+    <w:lsdException w:name="Normal Table" w:semiHidden="1" w:unhideWhenUsed="1"/>
     <w:lsdException w:name="annotation subject" w:semiHidden="1" w:unhideWhenUsed="1"/>
     <w:lsdException w:name="No List" w:semiHidden="1" w:unhideWhenUsed="1"/>
     <w:lsdException w:name="Outline List 1" w:semiHidden="1" w:unhideWhenUsed="1"/>
@@ -2058,8 +2207,10 @@
     <w:lsdException w:name="Table Elegant" w:semiHidden="1" w:unhideWhenUsed="1"/>
     <w:lsdException w:name="Table Professional" w:semiHidden="1" w:unhideWhenUsed="1"/>
     <w:lsdException w:name="Table Subtle 1" w:semiHidden="1" w:unhideWhenUsed="1"/>
+    <w:lsdException w:name="Table Subtle 2" w:semiHidden="1" w:unhideWhenUsed="1"/>
     <w:lsdException w:name="Table Web 1" w:semiHidden="1" w:unhideWhenUsed="1"/>
     <w:lsdException w:name="Table Web 2" w:semiHidden="1" w:unhideWhenUsed="1"/>
+    <w:lsdException w:name="Table Web 3" w:semiHidden="1" w:unhideWhenUsed="1"/>
     <w:lsdException w:name="Balloon Text" w:semiHidden="1" w:unhideWhenUsed="1"/>
     <w:lsdException w:name="Table Grid" w:uiPriority="59"/>
     <w:lsdException w:name="Table Theme" w:semiHidden="1" w:unhideWhenUsed="1"/>

</xml_diff>